<commit_message>
fix: Add details inside Roadmap
</commit_message>
<xml_diff>
--- a/gonogo-review/Roadmap PG5.docx
+++ b/gonogo-review/Roadmap PG5.docx
@@ -49,19 +49,175 @@
     </w:p>
     <w:p>
       <w:pPr>
-        <w:jc w:val="center"/>
-        <w:rPr>
-          <w:b/>
-        </w:rPr>
-      </w:pPr>
-    </w:p>
-    <w:p>
-      <w:pPr>
-        <w:jc w:val="center"/>
-        <w:rPr>
-          <w:b/>
-        </w:rPr>
-      </w:pPr>
+        <w:rPr>
+          <w:bCs/>
+        </w:rPr>
+      </w:pPr>
+      <w:r>
+        <w:rPr>
+          <w:bCs/>
+        </w:rPr>
+        <w:t xml:space="preserve">The roadmap from the end of the BTP will be </w:t>
+      </w:r>
+      <w:r>
+        <w:rPr>
+          <w:bCs/>
+        </w:rPr>
+        <w:t>divided</w:t>
+      </w:r>
+      <w:r>
+        <w:rPr>
+          <w:bCs/>
+        </w:rPr>
+        <w:t xml:space="preserve"> into three different </w:t>
+      </w:r>
+      <w:r>
+        <w:rPr>
+          <w:bCs/>
+        </w:rPr>
+        <w:t>milestones:</w:t>
+      </w:r>
+      <w:r>
+        <w:rPr>
+          <w:bCs/>
+        </w:rPr>
+        <w:t xml:space="preserve"> </w:t>
+      </w:r>
+    </w:p>
+    <w:p>
+      <w:pPr>
+        <w:pStyle w:val="ListParagraph"/>
+        <w:numPr>
+          <w:ilvl w:val="0"/>
+          <w:numId w:val="1"/>
+        </w:numPr>
+        <w:rPr>
+          <w:bCs/>
+        </w:rPr>
+      </w:pPr>
+      <w:r>
+        <w:rPr>
+          <w:bCs/>
+        </w:rPr>
+        <w:t xml:space="preserve">[LDA] - </w:t>
+      </w:r>
+      <w:proofErr w:type="gramStart"/>
+      <w:r>
+        <w:rPr>
+          <w:bCs/>
+        </w:rPr>
+        <w:t>V2.0</w:t>
+      </w:r>
+      <w:r>
+        <w:rPr>
+          <w:bCs/>
+        </w:rPr>
+        <w:t xml:space="preserve"> :</w:t>
+      </w:r>
+      <w:proofErr w:type="gramEnd"/>
+      <w:r>
+        <w:rPr>
+          <w:bCs/>
+        </w:rPr>
+        <w:t xml:space="preserve"> </w:t>
+      </w:r>
+      <w:hyperlink r:id="rId5" w:history="1">
+        <w:r>
+          <w:rPr>
+            <w:rStyle w:val="Hyperlink"/>
+            <w:bCs/>
+          </w:rPr>
+          <w:t>https://github.com/LuxoriaSoft/Luxoria/milestone/6</w:t>
+        </w:r>
+      </w:hyperlink>
+    </w:p>
+    <w:p>
+      <w:pPr>
+        <w:pStyle w:val="ListParagraph"/>
+        <w:numPr>
+          <w:ilvl w:val="0"/>
+          <w:numId w:val="1"/>
+        </w:numPr>
+        <w:rPr>
+          <w:bCs/>
+        </w:rPr>
+      </w:pPr>
+      <w:r>
+        <w:rPr>
+          <w:bCs/>
+        </w:rPr>
+        <w:t xml:space="preserve">[LWA] - </w:t>
+      </w:r>
+      <w:proofErr w:type="gramStart"/>
+      <w:r>
+        <w:rPr>
+          <w:bCs/>
+        </w:rPr>
+        <w:t>V2.0 :</w:t>
+      </w:r>
+      <w:proofErr w:type="gramEnd"/>
+      <w:r>
+        <w:rPr>
+          <w:bCs/>
+        </w:rPr>
+        <w:t xml:space="preserve"> </w:t>
+      </w:r>
+      <w:hyperlink r:id="rId6" w:history="1">
+        <w:r>
+          <w:rPr>
+            <w:rStyle w:val="Hyperlink"/>
+            <w:bCs/>
+          </w:rPr>
+          <w:t>https://github.com/LuxoriaSoft/Luxoria/milestone/4</w:t>
+        </w:r>
+      </w:hyperlink>
+    </w:p>
+    <w:p>
+      <w:pPr>
+        <w:pStyle w:val="ListParagraph"/>
+        <w:numPr>
+          <w:ilvl w:val="0"/>
+          <w:numId w:val="1"/>
+        </w:numPr>
+        <w:rPr>
+          <w:bCs/>
+        </w:rPr>
+      </w:pPr>
+      <w:r>
+        <w:rPr>
+          <w:bCs/>
+        </w:rPr>
+        <w:t xml:space="preserve">[LXX] - </w:t>
+      </w:r>
+      <w:proofErr w:type="gramStart"/>
+      <w:r>
+        <w:rPr>
+          <w:bCs/>
+        </w:rPr>
+        <w:t>V2.0</w:t>
+      </w:r>
+      <w:r>
+        <w:rPr>
+          <w:bCs/>
+        </w:rPr>
+        <w:t xml:space="preserve"> :</w:t>
+      </w:r>
+      <w:proofErr w:type="gramEnd"/>
+      <w:r>
+        <w:rPr>
+          <w:bCs/>
+        </w:rPr>
+        <w:t xml:space="preserve"> </w:t>
+      </w:r>
+      <w:hyperlink r:id="rId7" w:history="1">
+        <w:r>
+          <w:rPr>
+            <w:rStyle w:val="Hyperlink"/>
+            <w:bCs/>
+          </w:rPr>
+          <w:t>https://github.com/LuxoriaSoft/Luxoria/milestone/5</w:t>
+        </w:r>
+      </w:hyperlink>
     </w:p>
     <w:p>
       <w:pPr>
@@ -97,6 +253,9 @@
         <w:t xml:space="preserve"> (Level: Basic)</w:t>
       </w:r>
       <w:r>
+        <w:t xml:space="preserve"> (solo task)</w:t>
+      </w:r>
+      <w:r>
         <w:br/>
         <w:t xml:space="preserve"> Integrate an AI/model/algorithm capable of automatically identifying and flagging duplicate images.</w:t>
       </w:r>
@@ -118,6 +277,9 @@
         <w:t xml:space="preserve"> (Level: Advanced)</w:t>
       </w:r>
       <w:r>
+        <w:t xml:space="preserve"> (multi-person task)</w:t>
+      </w:r>
+      <w:r>
         <w:br/>
         <w:t xml:space="preserve"> Build a collaboration framework so that multiple photographers can work together—within the same collection—simultaneously and instantly.</w:t>
       </w:r>
@@ -362,21 +524,11 @@
         <w:jc w:val="center"/>
       </w:pPr>
     </w:p>
-    <w:p>
-      <w:pPr>
-        <w:jc w:val="center"/>
-      </w:pPr>
-    </w:p>
-    <w:p>
-      <w:pPr>
-        <w:jc w:val="center"/>
-      </w:pPr>
-    </w:p>
-    <w:p>
-      <w:pPr>
-        <w:jc w:val="center"/>
-      </w:pPr>
-    </w:p>
+    <w:p/>
+    <w:p/>
+    <w:p/>
+    <w:p/>
+    <w:p/>
     <w:p/>
     <w:p>
       <w:pPr>
@@ -393,7 +545,6 @@
           <w:sz w:val="28"/>
           <w:szCs w:val="28"/>
         </w:rPr>
-        <w:lastRenderedPageBreak/>
         <w:t xml:space="preserve">Remaining </w:t>
       </w:r>
       <w:proofErr w:type="gramStart"/>
@@ -498,34 +649,6 @@
       </w:pPr>
       <w:r>
         <w:t>Safeguarding user assets, encrypting data at rest/in transit, and meeting GDPR (and other regional) requirements.</w:t>
-      </w:r>
-      <w:r>
-        <w:br/>
-      </w:r>
-    </w:p>
-    <w:p>
-      <w:pPr>
-        <w:jc w:val="center"/>
-        <w:rPr>
-          <w:b/>
-        </w:rPr>
-      </w:pPr>
-      <w:r>
-        <w:rPr>
-          <w:b/>
-        </w:rPr>
-        <w:t>Offline &amp; Sync</w:t>
-      </w:r>
-    </w:p>
-    <w:p>
-      <w:pPr>
-        <w:jc w:val="center"/>
-      </w:pPr>
-      <w:r>
-        <w:t>Enabling users to work offline on mobile or desktop, then synchronizing changes when back online.</w:t>
-      </w:r>
-      <w:r>
-        <w:br/>
       </w:r>
       <w:r>
         <w:br/>
@@ -601,6 +724,126 @@
     </w:sectPr>
   </w:body>
 </w:document>
+</file>
+
+<file path=word/numbering.xml><?xml version="1.0" encoding="utf-8"?>
+<w:numbering xmlns:wpc="http://schemas.microsoft.com/office/word/2010/wordprocessingCanvas" xmlns:cx="http://schemas.microsoft.com/office/drawing/2014/chartex" xmlns:cx1="http://schemas.microsoft.com/office/drawing/2015/9/8/chartex" xmlns:cx2="http://schemas.microsoft.com/office/drawing/2015/10/21/chartex" xmlns:cx3="http://schemas.microsoft.com/office/drawing/2016/5/9/chartex" xmlns:cx4="http://schemas.microsoft.com/office/drawing/2016/5/10/chartex" xmlns:cx5="http://schemas.microsoft.com/office/drawing/2016/5/11/chartex" xmlns:cx6="http://schemas.microsoft.com/office/drawing/2016/5/12/chartex" xmlns:cx7="http://schemas.microsoft.com/office/drawing/2016/5/13/chartex" xmlns:cx8="http://schemas.microsoft.com/office/drawing/2016/5/14/chartex" xmlns:mc="http://schemas.openxmlformats.org/markup-compatibility/2006" xmlns:aink="http://schemas.microsoft.com/office/drawing/2016/ink" xmlns:am3d="http://schemas.microsoft.com/office/drawing/2017/model3d" xmlns:o="urn:schemas-microsoft-com:office:office" xmlns:oel="http://schemas.microsoft.com/office/2019/extlst" xmlns:r="http://schemas.openxmlformats.org/officeDocument/2006/relationships" xmlns:m="http://schemas.openxmlformats.org/officeDocument/2006/math" xmlns:v="urn:schemas-microsoft-com:vml" xmlns:wp14="http://schemas.microsoft.com/office/word/2010/wordprocessingDrawing" xmlns:wp="http://schemas.openxmlformats.org/drawingml/2006/wordprocessingDrawing" xmlns:w10="urn:schemas-microsoft-com:office:word" xmlns:w="http://schemas.openxmlformats.org/wordprocessingml/2006/main" xmlns:w14="http://schemas.microsoft.com/office/word/2010/wordml" xmlns:w15="http://schemas.microsoft.com/office/word/2012/wordml" xmlns:w16cex="http://schemas.microsoft.com/office/word/2018/wordml/cex" xmlns:w16cid="http://schemas.microsoft.com/office/word/2016/wordml/cid" xmlns:w16="http://schemas.microsoft.com/office/word/2018/wordml" xmlns:w16du="http://schemas.microsoft.com/office/word/2023/wordml/word16du" xmlns:w16sdtdh="http://schemas.microsoft.com/office/word/2020/wordml/sdtdatahash" xmlns:w16sdtfl="http://schemas.microsoft.com/office/word/2024/wordml/sdtformatlock" xmlns:w16se="http://schemas.microsoft.com/office/word/2015/wordml/symex" xmlns:wpg="http://schemas.microsoft.com/office/word/2010/wordprocessingGroup" xmlns:wpi="http://schemas.microsoft.com/office/word/2010/wordprocessingInk" xmlns:wne="http://schemas.microsoft.com/office/word/2006/wordml" xmlns:wps="http://schemas.microsoft.com/office/word/2010/wordprocessingShape" mc:Ignorable="w14 w15 w16se w16cid w16 w16cex w16sdtdh w16sdtfl w16du wp14">
+  <w:abstractNum w:abstractNumId="0" w15:restartNumberingAfterBreak="0">
+    <w:nsid w:val="3B3C2212"/>
+    <w:multiLevelType w:val="hybridMultilevel"/>
+    <w:tmpl w:val="C7B62D7E"/>
+    <w:lvl w:ilvl="0" w:tplc="C8224A1E">
+      <w:numFmt w:val="bullet"/>
+      <w:lvlText w:val="-"/>
+      <w:lvlJc w:val="left"/>
+      <w:pPr>
+        <w:ind w:left="720" w:hanging="360"/>
+      </w:pPr>
+      <w:rPr>
+        <w:rFonts w:ascii="Arial" w:eastAsia="Arial" w:hAnsi="Arial" w:cs="Arial" w:hint="default"/>
+      </w:rPr>
+    </w:lvl>
+    <w:lvl w:ilvl="1" w:tplc="04090003" w:tentative="1">
+      <w:start w:val="1"/>
+      <w:numFmt w:val="bullet"/>
+      <w:lvlText w:val="o"/>
+      <w:lvlJc w:val="left"/>
+      <w:pPr>
+        <w:ind w:left="1440" w:hanging="360"/>
+      </w:pPr>
+      <w:rPr>
+        <w:rFonts w:ascii="Courier New" w:hAnsi="Courier New" w:cs="Courier New" w:hint="default"/>
+      </w:rPr>
+    </w:lvl>
+    <w:lvl w:ilvl="2" w:tplc="04090005" w:tentative="1">
+      <w:start w:val="1"/>
+      <w:numFmt w:val="bullet"/>
+      <w:lvlText w:val=""/>
+      <w:lvlJc w:val="left"/>
+      <w:pPr>
+        <w:ind w:left="2160" w:hanging="360"/>
+      </w:pPr>
+      <w:rPr>
+        <w:rFonts w:ascii="Wingdings" w:hAnsi="Wingdings" w:hint="default"/>
+      </w:rPr>
+    </w:lvl>
+    <w:lvl w:ilvl="3" w:tplc="04090001" w:tentative="1">
+      <w:start w:val="1"/>
+      <w:numFmt w:val="bullet"/>
+      <w:lvlText w:val=""/>
+      <w:lvlJc w:val="left"/>
+      <w:pPr>
+        <w:ind w:left="2880" w:hanging="360"/>
+      </w:pPr>
+      <w:rPr>
+        <w:rFonts w:ascii="Symbol" w:hAnsi="Symbol" w:hint="default"/>
+      </w:rPr>
+    </w:lvl>
+    <w:lvl w:ilvl="4" w:tplc="04090003" w:tentative="1">
+      <w:start w:val="1"/>
+      <w:numFmt w:val="bullet"/>
+      <w:lvlText w:val="o"/>
+      <w:lvlJc w:val="left"/>
+      <w:pPr>
+        <w:ind w:left="3600" w:hanging="360"/>
+      </w:pPr>
+      <w:rPr>
+        <w:rFonts w:ascii="Courier New" w:hAnsi="Courier New" w:cs="Courier New" w:hint="default"/>
+      </w:rPr>
+    </w:lvl>
+    <w:lvl w:ilvl="5" w:tplc="04090005" w:tentative="1">
+      <w:start w:val="1"/>
+      <w:numFmt w:val="bullet"/>
+      <w:lvlText w:val=""/>
+      <w:lvlJc w:val="left"/>
+      <w:pPr>
+        <w:ind w:left="4320" w:hanging="360"/>
+      </w:pPr>
+      <w:rPr>
+        <w:rFonts w:ascii="Wingdings" w:hAnsi="Wingdings" w:hint="default"/>
+      </w:rPr>
+    </w:lvl>
+    <w:lvl w:ilvl="6" w:tplc="04090001" w:tentative="1">
+      <w:start w:val="1"/>
+      <w:numFmt w:val="bullet"/>
+      <w:lvlText w:val=""/>
+      <w:lvlJc w:val="left"/>
+      <w:pPr>
+        <w:ind w:left="5040" w:hanging="360"/>
+      </w:pPr>
+      <w:rPr>
+        <w:rFonts w:ascii="Symbol" w:hAnsi="Symbol" w:hint="default"/>
+      </w:rPr>
+    </w:lvl>
+    <w:lvl w:ilvl="7" w:tplc="04090003" w:tentative="1">
+      <w:start w:val="1"/>
+      <w:numFmt w:val="bullet"/>
+      <w:lvlText w:val="o"/>
+      <w:lvlJc w:val="left"/>
+      <w:pPr>
+        <w:ind w:left="5760" w:hanging="360"/>
+      </w:pPr>
+      <w:rPr>
+        <w:rFonts w:ascii="Courier New" w:hAnsi="Courier New" w:cs="Courier New" w:hint="default"/>
+      </w:rPr>
+    </w:lvl>
+    <w:lvl w:ilvl="8" w:tplc="04090005" w:tentative="1">
+      <w:start w:val="1"/>
+      <w:numFmt w:val="bullet"/>
+      <w:lvlText w:val=""/>
+      <w:lvlJc w:val="left"/>
+      <w:pPr>
+        <w:ind w:left="6480" w:hanging="360"/>
+      </w:pPr>
+      <w:rPr>
+        <w:rFonts w:ascii="Wingdings" w:hAnsi="Wingdings" w:hint="default"/>
+      </w:rPr>
+    </w:lvl>
+  </w:abstractNum>
+  <w:num w:numId="1" w16cid:durableId="524246815">
+    <w:abstractNumId w:val="0"/>
+  </w:num>
+</w:numbering>
 </file>
 
 <file path=word/styles.xml><?xml version="1.0" encoding="utf-8"?>
@@ -1186,6 +1429,40 @@
       <w:szCs w:val="30"/>
     </w:rPr>
   </w:style>
+  <w:style w:type="paragraph" w:styleId="ListParagraph">
+    <w:name w:val="List Paragraph"/>
+    <w:basedOn w:val="Normal"/>
+    <w:uiPriority w:val="34"/>
+    <w:qFormat/>
+    <w:rsid w:val="00707C66"/>
+    <w:pPr>
+      <w:ind w:left="720"/>
+      <w:contextualSpacing/>
+    </w:pPr>
+  </w:style>
+  <w:style w:type="character" w:styleId="Hyperlink">
+    <w:name w:val="Hyperlink"/>
+    <w:basedOn w:val="DefaultParagraphFont"/>
+    <w:uiPriority w:val="99"/>
+    <w:unhideWhenUsed/>
+    <w:rsid w:val="00707C66"/>
+    <w:rPr>
+      <w:color w:val="0000FF" w:themeColor="hyperlink"/>
+      <w:u w:val="single"/>
+    </w:rPr>
+  </w:style>
+  <w:style w:type="character" w:styleId="UnresolvedMention">
+    <w:name w:val="Unresolved Mention"/>
+    <w:basedOn w:val="DefaultParagraphFont"/>
+    <w:uiPriority w:val="99"/>
+    <w:semiHidden/>
+    <w:unhideWhenUsed/>
+    <w:rsid w:val="00707C66"/>
+    <w:rPr>
+      <w:color w:val="605E5C"/>
+      <w:shd w:val="clear" w:color="auto" w:fill="E1DFDD"/>
+    </w:rPr>
+  </w:style>
 </w:styles>
 </file>
 

</xml_diff>

<commit_message>
fix: Roadmap integrates Dependency feature
</commit_message>
<xml_diff>
--- a/gonogo-review/Roadmap PG5.docx
+++ b/gonogo-review/Roadmap PG5.docx
@@ -33,11 +33,6 @@
         </w:rPr>
         <w:t>ROADMAP</w:t>
       </w:r>
-    </w:p>
-    <w:p>
-      <w:pPr>
-        <w:jc w:val="both"/>
-      </w:pPr>
     </w:p>
     <w:p>
       <w:pPr>
@@ -99,27 +94,13 @@
         <w:rPr>
           <w:bCs/>
         </w:rPr>
-        <w:t xml:space="preserve">[LDA] - </w:t>
-      </w:r>
-      <w:proofErr w:type="gramStart"/>
-      <w:r>
-        <w:rPr>
-          <w:bCs/>
-        </w:rPr>
-        <w:t>V2.0</w:t>
-      </w:r>
-      <w:r>
-        <w:rPr>
-          <w:bCs/>
-        </w:rPr>
-        <w:t xml:space="preserve"> :</w:t>
-      </w:r>
-      <w:proofErr w:type="gramEnd"/>
-      <w:r>
-        <w:rPr>
-          <w:bCs/>
-        </w:rPr>
-        <w:t xml:space="preserve"> </w:t>
+        <w:t>[LDA] - V2.0</w:t>
+      </w:r>
+      <w:r>
+        <w:rPr>
+          <w:bCs/>
+        </w:rPr>
+        <w:t xml:space="preserve"> : </w:t>
       </w:r>
       <w:hyperlink r:id="rId5" w:history="1">
         <w:r>
@@ -146,21 +127,7 @@
         <w:rPr>
           <w:bCs/>
         </w:rPr>
-        <w:t xml:space="preserve">[LWA] - </w:t>
-      </w:r>
-      <w:proofErr w:type="gramStart"/>
-      <w:r>
-        <w:rPr>
-          <w:bCs/>
-        </w:rPr>
-        <w:t>V2.0 :</w:t>
-      </w:r>
-      <w:proofErr w:type="gramEnd"/>
-      <w:r>
-        <w:rPr>
-          <w:bCs/>
-        </w:rPr>
-        <w:t xml:space="preserve"> </w:t>
+        <w:t xml:space="preserve">[LWA] - V2.0 : </w:t>
       </w:r>
       <w:hyperlink r:id="rId6" w:history="1">
         <w:r>
@@ -187,27 +154,13 @@
         <w:rPr>
           <w:bCs/>
         </w:rPr>
-        <w:t xml:space="preserve">[LXX] - </w:t>
-      </w:r>
-      <w:proofErr w:type="gramStart"/>
-      <w:r>
-        <w:rPr>
-          <w:bCs/>
-        </w:rPr>
-        <w:t>V2.0</w:t>
-      </w:r>
-      <w:r>
-        <w:rPr>
-          <w:bCs/>
-        </w:rPr>
-        <w:t xml:space="preserve"> :</w:t>
-      </w:r>
-      <w:proofErr w:type="gramEnd"/>
-      <w:r>
-        <w:rPr>
-          <w:bCs/>
-        </w:rPr>
-        <w:t xml:space="preserve"> </w:t>
+        <w:t>[LXX] - V2.0</w:t>
+      </w:r>
+      <w:r>
+        <w:rPr>
+          <w:bCs/>
+        </w:rPr>
+        <w:t xml:space="preserve"> : </w:t>
       </w:r>
       <w:hyperlink r:id="rId7" w:history="1">
         <w:r>
@@ -470,11 +423,74 @@
       </w:r>
       <w:proofErr w:type="spellEnd"/>
       <w:r>
-        <w:t xml:space="preserve"> architecture + optimization/speed up operations </w:t>
-      </w:r>
-      <w:r>
-        <w:br/>
-      </w:r>
+        <w:t xml:space="preserve"> architecture + optimization/speed up operations</w:t>
+      </w:r>
+    </w:p>
+    <w:p>
+      <w:pPr>
+        <w:jc w:val="center"/>
+      </w:pPr>
+    </w:p>
+    <w:p>
+      <w:pPr>
+        <w:jc w:val="center"/>
+      </w:pPr>
+      <w:r>
+        <w:rPr>
+          <w:b/>
+          <w:bCs/>
+        </w:rPr>
+        <w:t>Add Dependencies inside</w:t>
+      </w:r>
+      <w:r>
+        <w:rPr>
+          <w:b/>
+          <w:bCs/>
+        </w:rPr>
+        <w:t xml:space="preserve"> </w:t>
+      </w:r>
+      <w:proofErr w:type="spellStart"/>
+      <w:r>
+        <w:rPr>
+          <w:b/>
+          <w:bCs/>
+        </w:rPr>
+        <w:t>Luxoria.Modules</w:t>
+      </w:r>
+      <w:proofErr w:type="spellEnd"/>
+      <w:r>
+        <w:t xml:space="preserve"> (Level: </w:t>
+      </w:r>
+      <w:r>
+        <w:t>Medium/Advanced</w:t>
+      </w:r>
+      <w:r>
+        <w:t>)</w:t>
+      </w:r>
+    </w:p>
+    <w:p>
+      <w:pPr>
+        <w:jc w:val="center"/>
+      </w:pPr>
+      <w:r>
+        <w:t xml:space="preserve">Rework </w:t>
+      </w:r>
+      <w:r>
+        <w:t xml:space="preserve">the </w:t>
+      </w:r>
+      <w:proofErr w:type="spellStart"/>
+      <w:r>
+        <w:t>Luxoria</w:t>
+      </w:r>
+      <w:proofErr w:type="spellEnd"/>
+      <w:r>
+        <w:t xml:space="preserve"> Modules part to integrate the dependencies, this will automatically link some modules together or display an error at the startup if the dependencies is not present/loaded</w:t>
+      </w:r>
+    </w:p>
+    <w:p>
+      <w:pPr>
+        <w:jc w:val="center"/>
+      </w:pPr>
     </w:p>
     <w:p>
       <w:pPr>
@@ -547,16 +563,14 @@
         </w:rPr>
         <w:t xml:space="preserve">Remaining </w:t>
       </w:r>
-      <w:proofErr w:type="gramStart"/>
       <w:r>
         <w:rPr>
           <w:b/>
           <w:sz w:val="28"/>
           <w:szCs w:val="28"/>
         </w:rPr>
-        <w:t>challenges :</w:t>
-      </w:r>
-      <w:proofErr w:type="gramEnd"/>
+        <w:t>challenges:</w:t>
+      </w:r>
     </w:p>
     <w:p>
       <w:pPr>
@@ -595,6 +609,67 @@
       <w:r>
         <w:t>Ensuring AI-powered features (duplicate detection, preset recommendations, subject highlighting) run accurately and responsively, even on large libraries.</w:t>
       </w:r>
+    </w:p>
+    <w:p>
+      <w:pPr>
+        <w:jc w:val="center"/>
+      </w:pPr>
+    </w:p>
+    <w:p>
+      <w:pPr>
+        <w:jc w:val="center"/>
+        <w:rPr>
+          <w:b/>
+        </w:rPr>
+      </w:pPr>
+      <w:r>
+        <w:rPr>
+          <w:b/>
+        </w:rPr>
+        <w:t>Module Dependencies</w:t>
+      </w:r>
+    </w:p>
+    <w:p>
+      <w:pPr>
+        <w:jc w:val="center"/>
+        <w:rPr>
+          <w:bCs/>
+        </w:rPr>
+      </w:pPr>
+      <w:r>
+        <w:rPr>
+          <w:bCs/>
+        </w:rPr>
+        <w:t xml:space="preserve">Create a system to ensure that some modules should have some dependencies such as </w:t>
+      </w:r>
+      <w:proofErr w:type="spellStart"/>
+      <w:r>
+        <w:rPr>
+          <w:bCs/>
+        </w:rPr>
+        <w:t>LuxStudio</w:t>
+      </w:r>
+      <w:proofErr w:type="spellEnd"/>
+      <w:r>
+        <w:rPr>
+          <w:bCs/>
+        </w:rPr>
+        <w:t xml:space="preserve"> has the </w:t>
+      </w:r>
+      <w:proofErr w:type="spellStart"/>
+      <w:r>
+        <w:rPr>
+          <w:bCs/>
+        </w:rPr>
+        <w:t>LuxExport</w:t>
+      </w:r>
+      <w:proofErr w:type="spellEnd"/>
+      <w:r>
+        <w:rPr>
+          <w:bCs/>
+        </w:rPr>
+        <w:t xml:space="preserve"> module as dependency</w:t>
+      </w:r>
       <w:r>
         <w:br/>
       </w:r>
@@ -623,11 +698,6 @@
       <w:r>
         <w:br/>
       </w:r>
-    </w:p>
-    <w:p>
-      <w:pPr>
-        <w:jc w:val="center"/>
-      </w:pPr>
     </w:p>
     <w:p>
       <w:pPr>

</xml_diff>

<commit_message>
fix: Roadmap files (pdf & docx)
</commit_message>
<xml_diff>
--- a/gonogo-review/Roadmap PG5.docx
+++ b/gonogo-review/Roadmap PG5.docx
@@ -94,13 +94,27 @@
         <w:rPr>
           <w:bCs/>
         </w:rPr>
-        <w:t>[LDA] - V2.0</w:t>
-      </w:r>
-      <w:r>
-        <w:rPr>
-          <w:bCs/>
-        </w:rPr>
-        <w:t xml:space="preserve"> : </w:t>
+        <w:t xml:space="preserve">[LDA] - </w:t>
+      </w:r>
+      <w:proofErr w:type="gramStart"/>
+      <w:r>
+        <w:rPr>
+          <w:bCs/>
+        </w:rPr>
+        <w:t>V2.0</w:t>
+      </w:r>
+      <w:r>
+        <w:rPr>
+          <w:bCs/>
+        </w:rPr>
+        <w:t xml:space="preserve"> :</w:t>
+      </w:r>
+      <w:proofErr w:type="gramEnd"/>
+      <w:r>
+        <w:rPr>
+          <w:bCs/>
+        </w:rPr>
+        <w:t xml:space="preserve"> </w:t>
       </w:r>
       <w:hyperlink r:id="rId5" w:history="1">
         <w:r>
@@ -127,7 +141,21 @@
         <w:rPr>
           <w:bCs/>
         </w:rPr>
-        <w:t xml:space="preserve">[LWA] - V2.0 : </w:t>
+        <w:t xml:space="preserve">[LWA] - </w:t>
+      </w:r>
+      <w:proofErr w:type="gramStart"/>
+      <w:r>
+        <w:rPr>
+          <w:bCs/>
+        </w:rPr>
+        <w:t>V2.0 :</w:t>
+      </w:r>
+      <w:proofErr w:type="gramEnd"/>
+      <w:r>
+        <w:rPr>
+          <w:bCs/>
+        </w:rPr>
+        <w:t xml:space="preserve"> </w:t>
       </w:r>
       <w:hyperlink r:id="rId6" w:history="1">
         <w:r>
@@ -154,13 +182,27 @@
         <w:rPr>
           <w:bCs/>
         </w:rPr>
-        <w:t>[LXX] - V2.0</w:t>
-      </w:r>
-      <w:r>
-        <w:rPr>
-          <w:bCs/>
-        </w:rPr>
-        <w:t xml:space="preserve"> : </w:t>
+        <w:t xml:space="preserve">[LXX] - </w:t>
+      </w:r>
+      <w:proofErr w:type="gramStart"/>
+      <w:r>
+        <w:rPr>
+          <w:bCs/>
+        </w:rPr>
+        <w:t>V2.0</w:t>
+      </w:r>
+      <w:r>
+        <w:rPr>
+          <w:bCs/>
+        </w:rPr>
+        <w:t xml:space="preserve"> :</w:t>
+      </w:r>
+      <w:proofErr w:type="gramEnd"/>
+      <w:r>
+        <w:rPr>
+          <w:bCs/>
+        </w:rPr>
+        <w:t xml:space="preserve"> </w:t>
       </w:r>
       <w:hyperlink r:id="rId7" w:history="1">
         <w:r>
@@ -459,32 +501,49 @@
       </w:r>
       <w:proofErr w:type="spellEnd"/>
       <w:r>
-        <w:t xml:space="preserve"> (Level: </w:t>
-      </w:r>
-      <w:r>
-        <w:t>Medium/Advanced</w:t>
-      </w:r>
+        <w:t xml:space="preserve"> (Level: Medium/Advanced)</w:t>
+      </w:r>
+    </w:p>
+    <w:p>
+      <w:pPr>
+        <w:jc w:val="center"/>
+      </w:pPr>
+      <w:r>
+        <w:t xml:space="preserve">Rework the </w:t>
+      </w:r>
+      <w:proofErr w:type="spellStart"/>
+      <w:r>
+        <w:t>Luxoria</w:t>
+      </w:r>
+      <w:proofErr w:type="spellEnd"/>
+      <w:r>
+        <w:t xml:space="preserve"> Modules part to integrate the dependencies, this will automatically link some modules together or display an error at startup if dependenc</w:t>
+      </w:r>
+      <w:r>
+        <w:t>y(</w:t>
+      </w:r>
+      <w:proofErr w:type="spellStart"/>
+      <w:r>
+        <w:t>ies</w:t>
+      </w:r>
+      <w:proofErr w:type="spellEnd"/>
       <w:r>
         <w:t>)</w:t>
       </w:r>
-    </w:p>
-    <w:p>
-      <w:pPr>
-        <w:jc w:val="center"/>
-      </w:pPr>
-      <w:r>
-        <w:t xml:space="preserve">Rework </w:t>
-      </w:r>
-      <w:r>
-        <w:t xml:space="preserve">the </w:t>
-      </w:r>
-      <w:proofErr w:type="spellStart"/>
-      <w:r>
-        <w:t>Luxoria</w:t>
-      </w:r>
-      <w:proofErr w:type="spellEnd"/>
-      <w:r>
-        <w:t xml:space="preserve"> Modules part to integrate the dependencies, this will automatically link some modules together or display an error at the startup if the dependencies is not present/loaded</w:t>
+      <w:r>
+        <w:t xml:space="preserve"> is</w:t>
+      </w:r>
+      <w:r>
+        <w:t>(</w:t>
+      </w:r>
+      <w:r>
+        <w:t>are</w:t>
+      </w:r>
+      <w:r>
+        <w:t>)</w:t>
+      </w:r>
+      <w:r>
+        <w:t xml:space="preserve"> not present/loaded</w:t>
       </w:r>
     </w:p>
     <w:p>

</xml_diff>

<commit_message>
fix: Add issues specifications inside Roadmap
</commit_message>
<xml_diff>
--- a/gonogo-review/Roadmap PG5.docx
+++ b/gonogo-review/Roadmap PG5.docx
@@ -255,6 +255,20 @@
         <w:t xml:space="preserve"> Integrate an AI/model/algorithm capable of automatically identifying and flagging duplicate images.</w:t>
       </w:r>
       <w:r>
+        <w:t xml:space="preserve"> (</w:t>
+      </w:r>
+      <w:hyperlink r:id="rId8" w:history="1">
+        <w:r>
+          <w:rPr>
+            <w:rStyle w:val="Hyperlink"/>
+          </w:rPr>
+          <w:t>https://github.com/LuxoriaSoft/Luxoria/issues/319</w:t>
+        </w:r>
+      </w:hyperlink>
+      <w:r>
+        <w:t>)</w:t>
+      </w:r>
+      <w:r>
         <w:br/>
       </w:r>
     </w:p>
@@ -279,6 +293,20 @@
         <w:t xml:space="preserve"> Build a collaboration framework so that multiple photographers can work together—within the same collection—simultaneously and instantly.</w:t>
       </w:r>
       <w:r>
+        <w:t xml:space="preserve"> (</w:t>
+      </w:r>
+      <w:hyperlink r:id="rId9" w:history="1">
+        <w:r>
+          <w:rPr>
+            <w:rStyle w:val="Hyperlink"/>
+          </w:rPr>
+          <w:t>https://github.com/LuxoriaSoft/Luxoria/issues/320</w:t>
+        </w:r>
+      </w:hyperlink>
+      <w:r>
+        <w:t>)</w:t>
+      </w:r>
+      <w:r>
         <w:br/>
       </w:r>
     </w:p>
@@ -316,6 +344,20 @@
         <w:t xml:space="preserve"> interface into multiple languages (e.g. French, English, German).</w:t>
       </w:r>
       <w:r>
+        <w:t xml:space="preserve"> (</w:t>
+      </w:r>
+      <w:hyperlink r:id="rId10" w:history="1">
+        <w:r>
+          <w:rPr>
+            <w:rStyle w:val="Hyperlink"/>
+          </w:rPr>
+          <w:t>https://github.com/LuxoriaSoft/Luxoria/issues/327</w:t>
+        </w:r>
+      </w:hyperlink>
+      <w:r>
+        <w:t>)</w:t>
+      </w:r>
+      <w:r>
         <w:br/>
       </w:r>
     </w:p>
@@ -359,6 +401,20 @@
         <w:t xml:space="preserve"> UI that adapts cleanly to smartphones and small-screen devices.</w:t>
       </w:r>
       <w:r>
+        <w:t xml:space="preserve"> (</w:t>
+      </w:r>
+      <w:hyperlink r:id="rId11" w:history="1">
+        <w:r>
+          <w:rPr>
+            <w:rStyle w:val="Hyperlink"/>
+          </w:rPr>
+          <w:t>https://github.com/LuxoriaSoft/Luxoria/issues/335</w:t>
+        </w:r>
+      </w:hyperlink>
+      <w:r>
+        <w:t>)</w:t>
+      </w:r>
+      <w:r>
         <w:br/>
       </w:r>
     </w:p>
@@ -380,6 +436,32 @@
         <w:t xml:space="preserve"> Enable users to organize their images into a fully customizable, online photo-book–style collection.</w:t>
       </w:r>
       <w:r>
+        <w:t xml:space="preserve"> (</w:t>
+      </w:r>
+      <w:hyperlink r:id="rId12" w:history="1">
+        <w:r>
+          <w:rPr>
+            <w:rStyle w:val="Hyperlink"/>
+          </w:rPr>
+          <w:t>https://github.com</w:t>
+        </w:r>
+        <w:r>
+          <w:rPr>
+            <w:rStyle w:val="Hyperlink"/>
+          </w:rPr>
+          <w:t>/</w:t>
+        </w:r>
+        <w:r>
+          <w:rPr>
+            <w:rStyle w:val="Hyperlink"/>
+          </w:rPr>
+          <w:t>LuxoriaSoft/Luxoria/issues/325</w:t>
+        </w:r>
+      </w:hyperlink>
+      <w:r>
+        <w:t>)</w:t>
+      </w:r>
+      <w:r>
         <w:br/>
       </w:r>
     </w:p>
@@ -427,6 +509,25 @@
       <w:pPr>
         <w:jc w:val="center"/>
       </w:pPr>
+      <w:r>
+        <w:t>(</w:t>
+      </w:r>
+      <w:hyperlink r:id="rId13" w:history="1">
+        <w:r>
+          <w:rPr>
+            <w:rStyle w:val="Hyperlink"/>
+          </w:rPr>
+          <w:t>https://github.com/LuxoriaSoft/Luxoria/issues/321</w:t>
+        </w:r>
+      </w:hyperlink>
+      <w:r>
+        <w:t>)</w:t>
+      </w:r>
+    </w:p>
+    <w:p>
+      <w:pPr>
+        <w:jc w:val="center"/>
+      </w:pPr>
     </w:p>
     <w:p>
       <w:pPr>
@@ -472,6 +573,25 @@
       <w:pPr>
         <w:jc w:val="center"/>
       </w:pPr>
+      <w:r>
+        <w:t>(</w:t>
+      </w:r>
+      <w:hyperlink r:id="rId14" w:history="1">
+        <w:r>
+          <w:rPr>
+            <w:rStyle w:val="Hyperlink"/>
+          </w:rPr>
+          <w:t>https://github.com/LuxoriaSoft/Luxoria/issues/322</w:t>
+        </w:r>
+      </w:hyperlink>
+      <w:r>
+        <w:t>)</w:t>
+      </w:r>
+    </w:p>
+    <w:p>
+      <w:pPr>
+        <w:jc w:val="center"/>
+      </w:pPr>
     </w:p>
     <w:p>
       <w:pPr>
@@ -550,15 +670,35 @@
       <w:pPr>
         <w:jc w:val="center"/>
       </w:pPr>
-    </w:p>
-    <w:p>
-      <w:pPr>
-        <w:jc w:val="center"/>
-      </w:pPr>
-      <w:r>
-        <w:rPr>
-          <w:b/>
-        </w:rPr>
+      <w:r>
+        <w:t>(</w:t>
+      </w:r>
+      <w:hyperlink r:id="rId15" w:history="1">
+        <w:r>
+          <w:rPr>
+            <w:rStyle w:val="Hyperlink"/>
+          </w:rPr>
+          <w:t>https://github.com/LuxoriaSoft/Luxoria/issues/336</w:t>
+        </w:r>
+      </w:hyperlink>
+      <w:r>
+        <w:t>)</w:t>
+      </w:r>
+    </w:p>
+    <w:p>
+      <w:pPr>
+        <w:jc w:val="center"/>
+      </w:pPr>
+    </w:p>
+    <w:p>
+      <w:pPr>
+        <w:jc w:val="center"/>
+      </w:pPr>
+      <w:r>
+        <w:rPr>
+          <w:b/>
+        </w:rPr>
+        <w:lastRenderedPageBreak/>
         <w:t>Preset-Recommendation AI</w:t>
       </w:r>
       <w:r>
@@ -568,6 +708,25 @@
         <w:br/>
         <w:t>Develop an AI that analyzes each image and suggests the optimal editing preset to apply.</w:t>
       </w:r>
+    </w:p>
+    <w:p>
+      <w:pPr>
+        <w:jc w:val="center"/>
+      </w:pPr>
+      <w:r>
+        <w:t>(</w:t>
+      </w:r>
+      <w:hyperlink r:id="rId16" w:history="1">
+        <w:r>
+          <w:rPr>
+            <w:rStyle w:val="Hyperlink"/>
+          </w:rPr>
+          <w:t>https://github.com/LuxoriaSoft/Luxoria/issues/323</w:t>
+        </w:r>
+      </w:hyperlink>
+      <w:r>
+        <w:t>)</w:t>
+      </w:r>
       <w:r>
         <w:br/>
       </w:r>
@@ -593,13 +752,38 @@
       <w:r>
         <w:t>Implement an AI module that automatically detects and emphasizes primary subjects within an image.</w:t>
       </w:r>
-    </w:p>
-    <w:p>
-      <w:pPr>
-        <w:jc w:val="center"/>
-      </w:pPr>
-    </w:p>
-    <w:p/>
+      <w:r>
+        <w:t xml:space="preserve"> (</w:t>
+      </w:r>
+      <w:hyperlink r:id="rId17" w:history="1">
+        <w:r>
+          <w:rPr>
+            <w:rStyle w:val="Hyperlink"/>
+          </w:rPr>
+          <w:t>https://github.com/LuxoriaSoft/L</w:t>
+        </w:r>
+        <w:r>
+          <w:rPr>
+            <w:rStyle w:val="Hyperlink"/>
+          </w:rPr>
+          <w:t>u</w:t>
+        </w:r>
+        <w:r>
+          <w:rPr>
+            <w:rStyle w:val="Hyperlink"/>
+          </w:rPr>
+          <w:t>xoria/issues/324</w:t>
+        </w:r>
+      </w:hyperlink>
+      <w:r>
+        <w:t>)</w:t>
+      </w:r>
+    </w:p>
+    <w:p>
+      <w:pPr>
+        <w:jc w:val="center"/>
+      </w:pPr>
+    </w:p>
     <w:p/>
     <w:p/>
     <w:p/>
@@ -1592,6 +1776,18 @@
       <w:shd w:val="clear" w:color="auto" w:fill="E1DFDD"/>
     </w:rPr>
   </w:style>
+  <w:style w:type="character" w:styleId="FollowedHyperlink">
+    <w:name w:val="FollowedHyperlink"/>
+    <w:basedOn w:val="DefaultParagraphFont"/>
+    <w:uiPriority w:val="99"/>
+    <w:semiHidden/>
+    <w:unhideWhenUsed/>
+    <w:rsid w:val="0089221A"/>
+    <w:rPr>
+      <w:color w:val="800080" w:themeColor="followedHyperlink"/>
+      <w:u w:val="single"/>
+    </w:rPr>
+  </w:style>
 </w:styles>
 </file>
 

</xml_diff>